<commit_message>
updating my skills and my CV
</commit_message>
<xml_diff>
--- a/cv/Ahmad Fathy.docx
+++ b/cv/Ahmad Fathy.docx
@@ -707,7 +707,27 @@
         <w:rPr>
           <w:rFonts w:ascii="Simplified Arabic" w:hAnsi="Simplified Arabic" w:cs="Simplified Arabic"/>
         </w:rPr>
-        <w:t>.js/Express, MongoDB/Mongoose, Canvas, SVG, Git/Github, Three.js, P5.js, React</w:t>
+        <w:t>.js/Express, MongoDB/Mongoose, Canvas, SVG, Git/Github, Three.js, P5.js,</w:t>
+      </w:r>
+      <w:r>
+        <w:rPr>
+          <w:rFonts w:ascii="Simplified Arabic" w:hAnsi="Simplified Arabic" w:cs="Simplified Arabic"/>
+        </w:rPr>
+        <w:t xml:space="preserve"> S</w:t>
+      </w:r>
+      <w:bookmarkStart w:id="0" w:name="_GoBack"/>
+      <w:bookmarkEnd w:id="0"/>
+      <w:r>
+        <w:rPr>
+          <w:rFonts w:ascii="Simplified Arabic" w:hAnsi="Simplified Arabic" w:cs="Simplified Arabic"/>
+        </w:rPr>
+        <w:t>ocket.io,</w:t>
+      </w:r>
+      <w:r>
+        <w:rPr>
+          <w:rFonts w:ascii="Simplified Arabic" w:hAnsi="Simplified Arabic" w:cs="Simplified Arabic"/>
+        </w:rPr>
+        <w:t xml:space="preserve"> React</w:t>
       </w:r>
       <w:r>
         <w:rPr>
@@ -849,8 +869,6 @@
         <w:t>: Ecommerce website.</w:t>
       </w:r>
     </w:p>
-    <w:bookmarkStart w:id="0" w:name="_GoBack"/>
-    <w:bookmarkEnd w:id="0"/>
     <w:p>
       <w:pPr>
         <w:pBdr>
@@ -861,33 +879,17 @@
           <w:rFonts w:ascii="Simplified Arabic" w:hAnsi="Simplified Arabic" w:cs="Simplified Arabic"/>
         </w:rPr>
       </w:pPr>
-      <w:r>
-        <w:fldChar w:fldCharType="begin"/>
-      </w:r>
-      <w:r>
-        <w:instrText xml:space="preserve"> HYPERLINK "https://habshtakanat.netlify.app" </w:instrText>
-      </w:r>
-      <w:r>
-        <w:fldChar w:fldCharType="separate"/>
-      </w:r>
-      <w:r>
-        <w:rPr>
-          <w:rStyle w:val="Hyperlink"/>
-          <w:rFonts w:ascii="Simplified Arabic" w:hAnsi="Simplified Arabic" w:cs="Simplified Arabic"/>
-          <w:b/>
-          <w:bCs/>
-        </w:rPr>
-        <w:t>Habshtakanat</w:t>
-      </w:r>
-      <w:r>
-        <w:rPr>
-          <w:rStyle w:val="Hyperlink"/>
-          <w:rFonts w:ascii="Simplified Arabic" w:hAnsi="Simplified Arabic" w:cs="Simplified Arabic"/>
-          <w:b/>
-          <w:bCs/>
-        </w:rPr>
-        <w:fldChar w:fldCharType="end"/>
-      </w:r>
+      <w:hyperlink r:id="rId12" w:history="1">
+        <w:r>
+          <w:rPr>
+            <w:rStyle w:val="Hyperlink"/>
+            <w:rFonts w:ascii="Simplified Arabic" w:hAnsi="Simplified Arabic" w:cs="Simplified Arabic"/>
+            <w:b/>
+            <w:bCs/>
+          </w:rPr>
+          <w:t>Habshtakanat</w:t>
+        </w:r>
+      </w:hyperlink>
       <w:r>
         <w:rPr>
           <w:rFonts w:ascii="Simplified Arabic" w:hAnsi="Simplified Arabic" w:cs="Simplified Arabic"/>
@@ -906,7 +908,7 @@
         </w:rPr>
         <w:br/>
       </w:r>
-      <w:hyperlink r:id="rId12" w:history="1">
+      <w:hyperlink r:id="rId13" w:history="1">
         <w:r>
           <w:rPr>
             <w:rStyle w:val="Hyperlink"/>
@@ -921,7 +923,31 @@
         <w:rPr>
           <w:rFonts w:ascii="Simplified Arabic" w:hAnsi="Simplified Arabic" w:cs="Simplified Arabic"/>
         </w:rPr>
-        <w:t>: will be finished by 31/10/2020</w:t>
+        <w:t>: will be finished by 3</w:t>
+      </w:r>
+      <w:r>
+        <w:rPr>
+          <w:rFonts w:ascii="Simplified Arabic" w:hAnsi="Simplified Arabic" w:cs="Simplified Arabic"/>
+        </w:rPr>
+        <w:t>0</w:t>
+      </w:r>
+      <w:r>
+        <w:rPr>
+          <w:rFonts w:ascii="Simplified Arabic" w:hAnsi="Simplified Arabic" w:cs="Simplified Arabic"/>
+        </w:rPr>
+        <w:t>/1</w:t>
+      </w:r>
+      <w:r>
+        <w:rPr>
+          <w:rFonts w:ascii="Simplified Arabic" w:hAnsi="Simplified Arabic" w:cs="Simplified Arabic"/>
+        </w:rPr>
+        <w:t>1</w:t>
+      </w:r>
+      <w:r>
+        <w:rPr>
+          <w:rFonts w:ascii="Simplified Arabic" w:hAnsi="Simplified Arabic" w:cs="Simplified Arabic"/>
+        </w:rPr>
+        <w:t>/2020</w:t>
       </w:r>
     </w:p>
     <w:p>
@@ -1010,7 +1036,7 @@
         </w:rPr>
         <w:t xml:space="preserve"> </w:t>
       </w:r>
-      <w:hyperlink r:id="rId13" w:history="1">
+      <w:hyperlink r:id="rId14" w:history="1">
         <w:r>
           <w:rPr>
             <w:rStyle w:val="Hyperlink"/>
@@ -1025,7 +1051,7 @@
       </w:hyperlink>
     </w:p>
     <w:sectPr>
-      <w:headerReference w:type="default" r:id="rId14"/>
+      <w:headerReference w:type="default" r:id="rId15"/>
       <w:pgSz w:w="12240" w:h="15840"/>
       <w:pgMar w:top="1440" w:right="1440" w:bottom="1440" w:left="1440" w:header="720" w:footer="720" w:gutter="0"/>
       <w:cols w:space="720"/>

</xml_diff>